<commit_message>
Bug fixes, audio, documentation update
</commit_message>
<xml_diff>
--- a/Agnew Stockton CS437 Final Project Documentation.docx
+++ b/Agnew Stockton CS437 Final Project Documentation.docx
@@ -74,6 +74,12 @@
       </w:r>
       <w:r>
         <w:t>Volleyball with tanks. Two players control opposing tanks that can shoot bullets and move back and forth. Players must shoot a ball with their bullets to knock it towards their opponents’ side of the playing field. If the ball lands on a player’s side, the opposing player gets a point and the ball is reset to the starting position. First to 5 points wins.</w:t>
+      </w:r>
+      <w:r>
+        <w:t xml:space="preserve"> Game window can be freely resized to alter the</w:t>
+      </w:r>
+      <w:r>
+        <w:t xml:space="preserve"> dimensions of the playing field, which changes the difficulty of the game.</w:t>
       </w:r>
     </w:p>
     <w:p>
@@ -173,7 +179,10 @@
               </w:numPr>
             </w:pPr>
             <w:r>
-              <w:t>Collision behavior (bullet): None</w:t>
+              <w:t xml:space="preserve">Collision behavior (bullet): </w:t>
+            </w:r>
+            <w:r>
+              <w:t>NONE</w:t>
             </w:r>
           </w:p>
           <w:p>
@@ -185,7 +194,10 @@
               </w:numPr>
             </w:pPr>
             <w:r>
-              <w:t>Collision behavior (ball): None</w:t>
+              <w:t>Collision behavior (ball): N</w:t>
+            </w:r>
+            <w:r>
+              <w:t>ONE</w:t>
             </w:r>
           </w:p>
         </w:tc>
@@ -236,7 +248,16 @@
               </w:numPr>
             </w:pPr>
             <w:r>
-              <w:t>W/S or Up/Down (depending on player #): Aim tank cannon (0 to 90 degrees)</w:t>
+              <w:t xml:space="preserve">W/S or Up/Down (depending on player #): Aim tank </w:t>
+            </w:r>
+            <w:r>
+              <w:t>Turret</w:t>
+            </w:r>
+            <w:r>
+              <w:t xml:space="preserve"> (0 to 90 degrees)</w:t>
+            </w:r>
+            <w:r>
+              <w:t>. Rotates Turret object associated with Player.</w:t>
             </w:r>
           </w:p>
           <w:p>
@@ -286,7 +307,7 @@
               <w:rPr>
                 <w:b/>
               </w:rPr>
-              <w:t>Ball</w:t>
+              <w:t>Turret</w:t>
             </w:r>
           </w:p>
         </w:tc>
@@ -298,10 +319,10 @@
           </w:tcPr>
           <w:p>
             <w:r>
-              <w:t>Game ball. Hit back and forth by the players’ bullets attempting to get it to land on their opponents’ side.</w:t>
-            </w:r>
-            <w:r>
-              <w:t xml:space="preserve"> 1 ball in a game, spawned in the center of the game window midair.</w:t>
+              <w:t>The turret portion of the tank</w:t>
+            </w:r>
+            <w:r>
+              <w:t>. Acts as a separate sprite so that it can rotate freely. Always associated with a Player object.</w:t>
             </w:r>
           </w:p>
         </w:tc>
@@ -325,16 +346,10 @@
               </w:numPr>
             </w:pPr>
             <w:r>
-              <w:t>Bound behavior: BOUNCE,</w:t>
-            </w:r>
-            <w:r>
-              <w:t xml:space="preserve"> loses velocity on side walls</w:t>
-            </w:r>
-            <w:r>
-              <w:t>.</w:t>
-            </w:r>
-            <w:r>
-              <w:t xml:space="preserve"> STOPs if it touches the bottom boundary (floor) and resets to starting position.</w:t>
+              <w:t xml:space="preserve">Bound behavior: </w:t>
+            </w:r>
+            <w:r>
+              <w:t>NONE, simply moves along with the Player object, so it always stays in bounds.</w:t>
             </w:r>
           </w:p>
           <w:p>
@@ -346,10 +361,16 @@
               </w:numPr>
             </w:pPr>
             <w:r>
-              <w:t xml:space="preserve">Collision behavior (bullet): </w:t>
-            </w:r>
-            <w:r>
-              <w:t>Adds a force vector to the ball depending on where the bullet collides with it.</w:t>
+              <w:t>Sprites r</w:t>
+            </w:r>
+            <w:r>
+              <w:t xml:space="preserve">otates </w:t>
+            </w:r>
+            <w:r>
+              <w:t>along</w:t>
+            </w:r>
+            <w:r>
+              <w:t xml:space="preserve"> as Player adjusts aim.</w:t>
             </w:r>
           </w:p>
           <w:p>
@@ -361,13 +382,10 @@
               </w:numPr>
             </w:pPr>
             <w:r>
-              <w:t>Collision behavior (</w:t>
-            </w:r>
-            <w:r>
-              <w:t>player</w:t>
-            </w:r>
-            <w:r>
-              <w:t>): None</w:t>
+              <w:t>Collision behavior (bullet): N</w:t>
+            </w:r>
+            <w:r>
+              <w:t>ONE</w:t>
             </w:r>
           </w:p>
           <w:p>
@@ -379,7 +397,10 @@
               </w:numPr>
             </w:pPr>
             <w:r>
-              <w:t>Affected by gravity</w:t>
+              <w:t>Collision behavior (ball): N</w:t>
+            </w:r>
+            <w:r>
+              <w:t>ONE</w:t>
             </w:r>
           </w:p>
         </w:tc>
@@ -398,12 +419,20 @@
           <w:b/>
         </w:rPr>
       </w:pPr>
-      <w:r>
-        <w:rPr>
-          <w:b/>
-        </w:rPr>
-        <w:br w:type="page"/>
-      </w:r>
+    </w:p>
+    <w:p>
+      <w:pPr>
+        <w:rPr>
+          <w:b/>
+        </w:rPr>
+      </w:pPr>
+    </w:p>
+    <w:p>
+      <w:pPr>
+        <w:rPr>
+          <w:b/>
+        </w:rPr>
+      </w:pPr>
     </w:p>
     <w:tbl>
       <w:tblPr>
@@ -430,8 +459,7 @@
               <w:rPr>
                 <w:b/>
               </w:rPr>
-              <w:lastRenderedPageBreak/>
-              <w:t>Bullet</w:t>
+              <w:t>Ball</w:t>
             </w:r>
           </w:p>
         </w:tc>
@@ -443,7 +471,10 @@
           </w:tcPr>
           <w:p>
             <w:r>
-              <w:t>Bullet shot by player tank. Can hit the ball to add a force vector to it, changing its course in the air. Spawns on the player when player fires cannon and flies in the direction the player is aiming their cannon.</w:t>
+              <w:t>Game ball. Hit back and forth by the players’ bullets attempting to get it to land on their opponents’ side.</w:t>
+            </w:r>
+            <w:r>
+              <w:t xml:space="preserve"> 1 ball in a game, spawned in the center of the game window midair.</w:t>
             </w:r>
           </w:p>
         </w:tc>
@@ -467,7 +498,16 @@
               </w:numPr>
             </w:pPr>
             <w:r>
-              <w:t>Bound behavior: DELETE (not actually deleted, only hidden to be reused as a future tank shot)</w:t>
+              <w:t>Bound behavior: BOUNCE,</w:t>
+            </w:r>
+            <w:r>
+              <w:t xml:space="preserve"> loses velocity on side walls</w:t>
+            </w:r>
+            <w:r>
+              <w:t>.</w:t>
+            </w:r>
+            <w:r>
+              <w:t xml:space="preserve"> STOPs if it touches the bottom boundary (floor) and resets to starting position.</w:t>
             </w:r>
           </w:p>
           <w:p>
@@ -479,7 +519,10 @@
               </w:numPr>
             </w:pPr>
             <w:r>
-              <w:t>Collision behavior (ball): Adds a force vector to the ball depending on where the bullet collides with it.</w:t>
+              <w:t xml:space="preserve">Collision behavior (bullet): </w:t>
+            </w:r>
+            <w:r>
+              <w:t>Adds a force vector to the ball depending on where the bullet collides with it.</w:t>
             </w:r>
           </w:p>
           <w:p>
@@ -491,7 +534,13 @@
               </w:numPr>
             </w:pPr>
             <w:r>
-              <w:t>Collision behavior (player): None</w:t>
+              <w:t>Collision behavior (</w:t>
+            </w:r>
+            <w:r>
+              <w:t>player</w:t>
+            </w:r>
+            <w:r>
+              <w:t>): None</w:t>
             </w:r>
           </w:p>
           <w:p>
@@ -503,7 +552,7 @@
               </w:numPr>
             </w:pPr>
             <w:r>
-              <w:t>Not affected by gravity, travels in a straight line</w:t>
+              <w:t>Affected by gravity</w:t>
             </w:r>
           </w:p>
         </w:tc>
@@ -541,7 +590,7 @@
               <w:rPr>
                 <w:b/>
               </w:rPr>
-              <w:t>Divider</w:t>
+              <w:t>Bullet</w:t>
             </w:r>
           </w:p>
         </w:tc>
@@ -553,10 +602,7 @@
           </w:tcPr>
           <w:p>
             <w:r>
-              <w:t xml:space="preserve">Provide visual marker that separates the two halves of the field. Does not actually act as a </w:t>
-            </w:r>
-            <w:r>
-              <w:t>physical divider.</w:t>
+              <w:t>Bullet shot by player tank. Can hit the ball to add a force vector to it, changing its course in the air. Spawns on the player when player fires cannon and flies in the direction the player is aiming their cannon.</w:t>
             </w:r>
           </w:p>
         </w:tc>
@@ -580,10 +626,7 @@
               </w:numPr>
             </w:pPr>
             <w:r>
-              <w:t xml:space="preserve">Bound behavior: </w:t>
-            </w:r>
-            <w:r>
-              <w:t>NONE (does not move)</w:t>
+              <w:t>Bound behavior: DELETE (not actually deleted, only hidden to be reused as a future tank shot)</w:t>
             </w:r>
           </w:p>
           <w:p>
@@ -595,10 +638,31 @@
               </w:numPr>
             </w:pPr>
             <w:r>
-              <w:t>Collision behavior</w:t>
-            </w:r>
-            <w:r>
-              <w:t>: NONE</w:t>
+              <w:t>Collision behavior (ball): Adds a force vector to the ball depending on where the bullet collides with it.</w:t>
+            </w:r>
+          </w:p>
+          <w:p>
+            <w:pPr>
+              <w:pStyle w:val="ListParagraph"/>
+              <w:numPr>
+                <w:ilvl w:val="0"/>
+                <w:numId w:val="4"/>
+              </w:numPr>
+            </w:pPr>
+            <w:r>
+              <w:t>Collision behavior (player): None</w:t>
+            </w:r>
+          </w:p>
+          <w:p>
+            <w:pPr>
+              <w:pStyle w:val="ListParagraph"/>
+              <w:numPr>
+                <w:ilvl w:val="0"/>
+                <w:numId w:val="4"/>
+              </w:numPr>
+            </w:pPr>
+            <w:r>
+              <w:t>Not affected by gravity, travels in a straight line</w:t>
             </w:r>
           </w:p>
         </w:tc>
@@ -611,6 +675,101 @@
         </w:rPr>
       </w:pPr>
     </w:p>
+    <w:tbl>
+      <w:tblPr>
+        <w:tblStyle w:val="TableGrid"/>
+        <w:tblW w:w="0" w:type="auto"/>
+        <w:tblLook w:val="04A0" w:firstRow="1" w:lastRow="0" w:firstColumn="1" w:lastColumn="0" w:noHBand="0" w:noVBand="1"/>
+      </w:tblPr>
+      <w:tblGrid>
+        <w:gridCol w:w="9350"/>
+      </w:tblGrid>
+      <w:tr>
+        <w:tc>
+          <w:tcPr>
+            <w:tcW w:w="9350" w:type="dxa"/>
+          </w:tcPr>
+          <w:p>
+            <w:pPr>
+              <w:jc w:val="center"/>
+              <w:rPr>
+                <w:b/>
+              </w:rPr>
+            </w:pPr>
+            <w:r>
+              <w:rPr>
+                <w:b/>
+              </w:rPr>
+              <w:t>Divider</w:t>
+            </w:r>
+          </w:p>
+        </w:tc>
+      </w:tr>
+      <w:tr>
+        <w:tc>
+          <w:tcPr>
+            <w:tcW w:w="9350" w:type="dxa"/>
+          </w:tcPr>
+          <w:p>
+            <w:r>
+              <w:t xml:space="preserve">Provide visual marker that separates the two halves of the field. Does not actually act as a </w:t>
+            </w:r>
+            <w:r>
+              <w:t>physical divider.</w:t>
+            </w:r>
+          </w:p>
+        </w:tc>
+      </w:tr>
+      <w:tr>
+        <w:tc>
+          <w:tcPr>
+            <w:tcW w:w="9350" w:type="dxa"/>
+          </w:tcPr>
+          <w:p>
+            <w:r>
+              <w:t>Interactions:</w:t>
+            </w:r>
+          </w:p>
+          <w:p>
+            <w:pPr>
+              <w:pStyle w:val="ListParagraph"/>
+              <w:numPr>
+                <w:ilvl w:val="0"/>
+                <w:numId w:val="4"/>
+              </w:numPr>
+            </w:pPr>
+            <w:r>
+              <w:t xml:space="preserve">Bound behavior: </w:t>
+            </w:r>
+            <w:r>
+              <w:t>NONE (does not move)</w:t>
+            </w:r>
+          </w:p>
+          <w:p>
+            <w:pPr>
+              <w:pStyle w:val="ListParagraph"/>
+              <w:numPr>
+                <w:ilvl w:val="0"/>
+                <w:numId w:val="4"/>
+              </w:numPr>
+            </w:pPr>
+            <w:r>
+              <w:t>Collision behavior</w:t>
+            </w:r>
+            <w:r>
+              <w:t>: NONE</w:t>
+            </w:r>
+          </w:p>
+        </w:tc>
+      </w:tr>
+    </w:tbl>
+    <w:p>
+      <w:pPr>
+        <w:rPr>
+          <w:b/>
+        </w:rPr>
+      </w:pPr>
+    </w:p>
     <w:p>
       <w:pPr>
         <w:rPr>
@@ -683,6 +842,13 @@
           <w:b/>
         </w:rPr>
       </w:pPr>
+    </w:p>
+    <w:p>
+      <w:pPr>
+        <w:rPr>
+          <w:b/>
+        </w:rPr>
+      </w:pPr>
       <w:r>
         <w:rPr>
           <w:b/>
@@ -713,27 +879,19 @@
           <w:sz w:val="32"/>
         </w:rPr>
       </w:pPr>
-      <w:r>
+    </w:p>
+    <w:p>
+      <w:pPr>
         <w:rPr>
           <w:b/>
           <w:sz w:val="32"/>
         </w:rPr>
-        <w:br w:type="page"/>
-      </w:r>
-    </w:p>
-    <w:p>
-      <w:pPr>
+      </w:pPr>
+      <w:r>
         <w:rPr>
           <w:b/>
           <w:sz w:val="32"/>
         </w:rPr>
-      </w:pPr>
-      <w:r>
-        <w:rPr>
-          <w:b/>
-          <w:sz w:val="32"/>
-        </w:rPr>
-        <w:lastRenderedPageBreak/>
         <w:t>STATE TRANSITION DIAGRAM</w:t>
       </w:r>
     </w:p>
@@ -881,6 +1039,9 @@
       <w:r>
         <w:t>Player, Ball, and Bullet objects</w:t>
       </w:r>
+      <w:r>
+        <w:t>, creating Player controls</w:t>
+      </w:r>
     </w:p>
     <w:p>
       <w:pPr>
@@ -891,7 +1052,7 @@
         </w:numPr>
       </w:pPr>
       <w:r>
-        <w:t>Creating Player controls</w:t>
+        <w:t>Creating game UI (scoreboard, instructions, etc.)</w:t>
       </w:r>
     </w:p>
     <w:p>
@@ -903,7 +1064,7 @@
         </w:numPr>
       </w:pPr>
       <w:r>
-        <w:t>Creating game UI (scoreboard, instructions, etc.)</w:t>
+        <w:t>Handling game scalability (properly adjusting to window resizes)</w:t>
       </w:r>
     </w:p>
     <w:p>
@@ -1020,6 +1181,13 @@
           <w:b/>
         </w:rPr>
       </w:pPr>
+    </w:p>
+    <w:p>
+      <w:pPr>
+        <w:rPr>
+          <w:b/>
+        </w:rPr>
+      </w:pPr>
       <w:r>
         <w:rPr>
           <w:b/>
@@ -1095,7 +1263,6 @@
         <w:ind w:left="720"/>
       </w:pPr>
       <w:r>
-        <w:lastRenderedPageBreak/>
         <w:t>Dec 3</w:t>
       </w:r>
       <w:r>
@@ -1176,7 +1343,17 @@
       </w:r>
     </w:p>
     <w:p>
-      <w:r>
+      <w:pPr>
+        <w:rPr>
+          <w:b/>
+          <w:sz w:val="32"/>
+        </w:rPr>
+      </w:pPr>
+      <w:r>
+        <w:rPr>
+          <w:b/>
+          <w:sz w:val="32"/>
+        </w:rPr>
         <w:br w:type="page"/>
       </w:r>
     </w:p>
@@ -1206,25 +1383,13 @@
         <w:rPr>
           <w:b/>
         </w:rPr>
-        <w:t>Installation</w:t>
-      </w:r>
-      <w:r>
-        <w:rPr>
-          <w:b/>
-        </w:rPr>
-        <w:t>/Platform Requirements</w:t>
-      </w:r>
-    </w:p>
-    <w:p>
-      <w:pPr>
-        <w:ind w:left="720"/>
-      </w:pPr>
-      <w:r>
-        <w:rPr>
-          <w:b/>
-        </w:rPr>
-        <w:tab/>
-      </w:r>
+        <w:t>Requirements</w:t>
+      </w:r>
+    </w:p>
+    <w:p>
+      <w:pPr>
+        <w:ind w:left="1440"/>
+      </w:pPr>
       <w:r>
         <w:t xml:space="preserve">Python 3.x and </w:t>
       </w:r>
@@ -1243,58 +1408,29 @@
         <w:t xml:space="preserve"> to be installed to run the game. </w:t>
       </w:r>
       <w:r>
-        <w:t xml:space="preserve">Unzip </w:t>
-      </w:r>
-      <w:r>
-        <w:t xml:space="preserve">the folder containing project files. The game and all related files </w:t>
-      </w:r>
-      <w:proofErr w:type="gramStart"/>
-      <w:r>
-        <w:t>are located in</w:t>
-      </w:r>
-      <w:proofErr w:type="gramEnd"/>
-      <w:r>
-        <w:t xml:space="preserve"> </w:t>
-      </w:r>
-      <w:r>
-        <w:t xml:space="preserve">the </w:t>
-      </w:r>
-      <w:r>
-        <w:t>“</w:t>
+        <w:t xml:space="preserve">If the game is not working, update both Python and </w:t>
       </w:r>
       <w:proofErr w:type="spellStart"/>
       <w:r>
-        <w:t>t</w:t>
-      </w:r>
-      <w:r>
-        <w:t>ankball</w:t>
+        <w:t>Pygame</w:t>
       </w:r>
       <w:proofErr w:type="spellEnd"/>
       <w:r>
-        <w:t xml:space="preserve">” folder. </w:t>
-      </w:r>
-      <w:r>
-        <w:t xml:space="preserve">Launch the game </w:t>
-      </w:r>
-      <w:r>
-        <w:t xml:space="preserve">by </w:t>
-      </w:r>
-      <w:r>
-        <w:t>double-</w:t>
-      </w:r>
-      <w:r>
-        <w:t xml:space="preserve">clicking </w:t>
-      </w:r>
-      <w:r>
-        <w:t>tankball</w:t>
+        <w:t xml:space="preserve"> to the latest versions. The “</w:t>
+      </w:r>
+      <w:r>
+        <w:t>Consolas” font is required to be install</w:t>
       </w:r>
       <w:bookmarkStart w:id="0" w:name="_GoBack"/>
       <w:bookmarkEnd w:id="0"/>
       <w:r>
-        <w:t>.</w:t>
-      </w:r>
-      <w:r>
-        <w:t>py.</w:t>
+        <w:t>ed on your system</w:t>
+      </w:r>
+      <w:r>
+        <w:t>. This should be a default font for most OSes.</w:t>
+      </w:r>
+      <w:r>
+        <w:t xml:space="preserve"> If you do not have this font installed, the font TTF file is included in the project files and can be installed by double-clicking it.</w:t>
       </w:r>
     </w:p>
     <w:p>
@@ -1308,7 +1444,61 @@
         <w:rPr>
           <w:b/>
         </w:rPr>
-        <w:t>Game Controls:</w:t>
+        <w:t>Installation/Running</w:t>
+      </w:r>
+    </w:p>
+    <w:p>
+      <w:pPr>
+        <w:ind w:left="1440"/>
+      </w:pPr>
+      <w:r>
+        <w:t xml:space="preserve">On the </w:t>
+      </w:r>
+      <w:proofErr w:type="spellStart"/>
+      <w:r>
+        <w:t>github</w:t>
+      </w:r>
+      <w:proofErr w:type="spellEnd"/>
+      <w:r>
+        <w:t xml:space="preserve"> page, click “Clone or download” and then “Download ZIP” to download the project zip file. </w:t>
+      </w:r>
+      <w:r>
+        <w:t xml:space="preserve">Unzip </w:t>
+      </w:r>
+      <w:r>
+        <w:t xml:space="preserve">the </w:t>
+      </w:r>
+      <w:r>
+        <w:t xml:space="preserve">downloaded </w:t>
+      </w:r>
+      <w:r>
+        <w:t xml:space="preserve">“cs437-final-project-master” </w:t>
+      </w:r>
+      <w:r>
+        <w:t>fo</w:t>
+      </w:r>
+      <w:r>
+        <w:t>lder</w:t>
+      </w:r>
+      <w:r>
+        <w:t xml:space="preserve">. </w:t>
+      </w:r>
+      <w:r>
+        <w:t>Double click “main.py” to run the game.</w:t>
+      </w:r>
+    </w:p>
+    <w:p>
+      <w:pPr>
+        <w:ind w:left="720"/>
+        <w:rPr>
+          <w:b/>
+        </w:rPr>
+      </w:pPr>
+      <w:r>
+        <w:rPr>
+          <w:b/>
+        </w:rPr>
+        <w:t>Game Controls</w:t>
       </w:r>
     </w:p>
     <w:p>

</xml_diff>